<commit_message>
Updated on October 9, 2022
</commit_message>
<xml_diff>
--- a/Lab1/Lab1.docx
+++ b/Lab1/Lab1.docx
@@ -2946,13 +2946,23 @@
       <w:pPr>
         <w:rPr>
           <w:rFonts w:ascii="Times New Roman" w:eastAsia="Times New Roman" w:hAnsi="Times New Roman" w:cs="Times New Roman"/>
+          <w:b/>
+        </w:rPr>
+      </w:pPr>
+      <w:r>
+        <w:rPr>
+          <w:rFonts w:ascii="Times New Roman" w:eastAsia="Times New Roman" w:hAnsi="Times New Roman" w:cs="Times New Roman"/>
           <w:i/>
           <w:color w:val="000000" w:themeColor="text1"/>
           <w:sz w:val="20"/>
           <w:szCs w:val="20"/>
         </w:rPr>
-      </w:pPr>
-      <w:r>
+        <w:lastRenderedPageBreak/>
+        <w:t>Figure 2. Google Places</w:t>
+      </w:r>
+    </w:p>
+    <w:p>
+      <w:pPr>
         <w:rPr>
           <w:rFonts w:ascii="Times New Roman" w:eastAsia="Times New Roman" w:hAnsi="Times New Roman" w:cs="Times New Roman"/>
           <w:i/>
@@ -2960,34 +2970,21 @@
           <w:sz w:val="20"/>
           <w:szCs w:val="20"/>
         </w:rPr>
-        <w:lastRenderedPageBreak/>
-        <w:t>Figure 2. Google Places</w:t>
-      </w:r>
-    </w:p>
-    <w:p>
-      <w:pPr>
+      </w:pPr>
+      <w:r>
         <w:rPr>
           <w:rFonts w:ascii="Times New Roman" w:eastAsia="Times New Roman" w:hAnsi="Times New Roman" w:cs="Times New Roman"/>
           <w:i/>
+          <w:noProof/>
           <w:color w:val="000000" w:themeColor="text1"/>
           <w:sz w:val="20"/>
           <w:szCs w:val="20"/>
         </w:rPr>
-      </w:pPr>
-      <w:r>
-        <w:rPr>
-          <w:rFonts w:ascii="Times New Roman" w:eastAsia="Times New Roman" w:hAnsi="Times New Roman" w:cs="Times New Roman"/>
-          <w:i/>
-          <w:noProof/>
-          <w:color w:val="000000" w:themeColor="text1"/>
-          <w:sz w:val="20"/>
-          <w:szCs w:val="20"/>
-        </w:rPr>
         <w:drawing>
-          <wp:inline distT="0" distB="0" distL="0" distR="0" wp14:anchorId="6FD146B2" wp14:editId="4A91FB19">
-            <wp:extent cx="5508171" cy="4004017"/>
-            <wp:effectExtent l="0" t="0" r="3810" b="0"/>
-            <wp:docPr id="5" name="Picture 5" descr="A picture containing diagram&#10;&#10;Description automatically generated"/>
+          <wp:inline distT="0" distB="0" distL="0" distR="0" wp14:anchorId="5B643FB4" wp14:editId="057E57DC">
+            <wp:extent cx="5579351" cy="4005943"/>
+            <wp:effectExtent l="0" t="0" r="0" b="0"/>
+            <wp:docPr id="7" name="Picture 7" descr="Graphical user interface, text, application&#10;&#10;Description automatically generated"/>
             <wp:cNvGraphicFramePr>
               <a:graphicFrameLocks xmlns:a="http://schemas.openxmlformats.org/drawingml/2006/main" noChangeAspect="1"/>
             </wp:cNvGraphicFramePr>
@@ -2995,11 +2992,182 @@
               <a:graphicData uri="http://schemas.openxmlformats.org/drawingml/2006/picture">
                 <pic:pic xmlns:pic="http://schemas.openxmlformats.org/drawingml/2006/picture">
                   <pic:nvPicPr>
-                    <pic:cNvPr id="3" name="Picture 3" descr="A picture containing diagram&#10;&#10;Description automatically generated"/>
+                    <pic:cNvPr id="7" name="Picture 7" descr="Graphical user interface, text, application&#10;&#10;Description automatically generated"/>
+                    <pic:cNvPicPr/>
+                  </pic:nvPicPr>
+                  <pic:blipFill rotWithShape="1">
+                    <a:blip r:embed="rId18" cstate="print">
+                      <a:extLst>
+                        <a:ext uri="{28A0092B-C50C-407E-A947-70E740481C1C}">
+                          <a14:useLocalDpi xmlns:a14="http://schemas.microsoft.com/office/drawing/2010/main" val="0"/>
+                        </a:ext>
+                      </a:extLst>
+                    </a:blip>
+                    <a:srcRect t="4390"/>
+                    <a:stretch/>
+                  </pic:blipFill>
+                  <pic:spPr bwMode="auto">
+                    <a:xfrm>
+                      <a:off x="0" y="0"/>
+                      <a:ext cx="5591675" cy="4014792"/>
+                    </a:xfrm>
+                    <a:prstGeom prst="rect">
+                      <a:avLst/>
+                    </a:prstGeom>
+                    <a:ln>
+                      <a:noFill/>
+                    </a:ln>
+                    <a:extLst>
+                      <a:ext uri="{53640926-AAD7-44D8-BBD7-CCE9431645EC}">
+                        <a14:shadowObscured xmlns:a14="http://schemas.microsoft.com/office/drawing/2010/main"/>
+                      </a:ext>
+                    </a:extLst>
+                  </pic:spPr>
+                </pic:pic>
+              </a:graphicData>
+            </a:graphic>
+          </wp:inline>
+        </w:drawing>
+      </w:r>
+    </w:p>
+    <w:p>
+      <w:pPr>
+        <w:rPr>
+          <w:rFonts w:ascii="Times New Roman" w:eastAsia="Times New Roman" w:hAnsi="Times New Roman" w:cs="Times New Roman"/>
+          <w:i/>
+          <w:color w:val="000000" w:themeColor="text1"/>
+          <w:sz w:val="20"/>
+          <w:szCs w:val="20"/>
+        </w:rPr>
+      </w:pPr>
+      <w:r>
+        <w:rPr>
+          <w:rFonts w:ascii="Times New Roman" w:eastAsia="Times New Roman" w:hAnsi="Times New Roman" w:cs="Times New Roman"/>
+          <w:i/>
+          <w:noProof/>
+          <w:color w:val="000000" w:themeColor="text1"/>
+          <w:sz w:val="20"/>
+          <w:szCs w:val="20"/>
+        </w:rPr>
+        <w:drawing>
+          <wp:inline distT="0" distB="0" distL="0" distR="0" wp14:anchorId="2F6B6AC5" wp14:editId="1092F4BC">
+            <wp:extent cx="5421086" cy="3792856"/>
+            <wp:effectExtent l="0" t="0" r="1905" b="4445"/>
+            <wp:docPr id="8" name="Picture 8" descr="Graphical user interface, application&#10;&#10;Description automatically generated"/>
+            <wp:cNvGraphicFramePr>
+              <a:graphicFrameLocks xmlns:a="http://schemas.openxmlformats.org/drawingml/2006/main" noChangeAspect="1"/>
+            </wp:cNvGraphicFramePr>
+            <a:graphic xmlns:a="http://schemas.openxmlformats.org/drawingml/2006/main">
+              <a:graphicData uri="http://schemas.openxmlformats.org/drawingml/2006/picture">
+                <pic:pic xmlns:pic="http://schemas.openxmlformats.org/drawingml/2006/picture">
+                  <pic:nvPicPr>
+                    <pic:cNvPr id="8" name="Picture 8" descr="Graphical user interface, application&#10;&#10;Description automatically generated"/>
+                    <pic:cNvPicPr/>
+                  </pic:nvPicPr>
+                  <pic:blipFill rotWithShape="1">
+                    <a:blip r:embed="rId19" cstate="print">
+                      <a:extLst>
+                        <a:ext uri="{28A0092B-C50C-407E-A947-70E740481C1C}">
+                          <a14:useLocalDpi xmlns:a14="http://schemas.microsoft.com/office/drawing/2010/main" val="0"/>
+                        </a:ext>
+                      </a:extLst>
+                    </a:blip>
+                    <a:srcRect t="3220" b="2159"/>
+                    <a:stretch/>
+                  </pic:blipFill>
+                  <pic:spPr bwMode="auto">
+                    <a:xfrm>
+                      <a:off x="0" y="0"/>
+                      <a:ext cx="5445660" cy="3810049"/>
+                    </a:xfrm>
+                    <a:prstGeom prst="rect">
+                      <a:avLst/>
+                    </a:prstGeom>
+                    <a:ln>
+                      <a:noFill/>
+                    </a:ln>
+                    <a:extLst>
+                      <a:ext uri="{53640926-AAD7-44D8-BBD7-CCE9431645EC}">
+                        <a14:shadowObscured xmlns:a14="http://schemas.microsoft.com/office/drawing/2010/main"/>
+                      </a:ext>
+                    </a:extLst>
+                  </pic:spPr>
+                </pic:pic>
+              </a:graphicData>
+            </a:graphic>
+          </wp:inline>
+        </w:drawing>
+      </w:r>
+    </w:p>
+    <w:p>
+      <w:pPr>
+        <w:rPr>
+          <w:rFonts w:ascii="Times New Roman" w:eastAsia="Times New Roman" w:hAnsi="Times New Roman" w:cs="Times New Roman"/>
+          <w:i/>
+          <w:color w:val="000000" w:themeColor="text1"/>
+          <w:sz w:val="20"/>
+          <w:szCs w:val="20"/>
+        </w:rPr>
+      </w:pPr>
+    </w:p>
+    <w:p>
+      <w:pPr>
+        <w:rPr>
+          <w:rFonts w:ascii="Times New Roman" w:eastAsia="Times New Roman" w:hAnsi="Times New Roman" w:cs="Times New Roman"/>
+          <w:i/>
+          <w:color w:val="000000" w:themeColor="text1"/>
+          <w:sz w:val="20"/>
+          <w:szCs w:val="20"/>
+        </w:rPr>
+      </w:pPr>
+      <w:r>
+        <w:rPr>
+          <w:rFonts w:ascii="Times New Roman" w:eastAsia="Times New Roman" w:hAnsi="Times New Roman" w:cs="Times New Roman"/>
+          <w:i/>
+          <w:color w:val="000000" w:themeColor="text1"/>
+          <w:sz w:val="20"/>
+          <w:szCs w:val="20"/>
+        </w:rPr>
+        <w:lastRenderedPageBreak/>
+        <w:t>Figure 3. Minnesota Geospatial Commons</w:t>
+      </w:r>
+    </w:p>
+    <w:p>
+      <w:pPr>
+        <w:rPr>
+          <w:rFonts w:ascii="Times New Roman" w:eastAsia="Times New Roman" w:hAnsi="Times New Roman" w:cs="Times New Roman"/>
+          <w:i/>
+          <w:color w:val="000000" w:themeColor="text1"/>
+          <w:sz w:val="20"/>
+          <w:szCs w:val="20"/>
+        </w:rPr>
+      </w:pPr>
+      <w:r>
+        <w:rPr>
+          <w:rFonts w:ascii="Times New Roman" w:eastAsia="Times New Roman" w:hAnsi="Times New Roman" w:cs="Times New Roman"/>
+          <w:i/>
+          <w:noProof/>
+          <w:color w:val="000000" w:themeColor="text1"/>
+          <w:sz w:val="20"/>
+          <w:szCs w:val="20"/>
+        </w:rPr>
+        <w:drawing>
+          <wp:inline distT="0" distB="0" distL="0" distR="0" wp14:anchorId="62B2662B" wp14:editId="454B213E">
+            <wp:extent cx="5246914" cy="4231165"/>
+            <wp:effectExtent l="0" t="0" r="0" b="0"/>
+            <wp:docPr id="9" name="Picture 9" descr="Application&#10;&#10;Description automatically generated with medium confidence"/>
+            <wp:cNvGraphicFramePr>
+              <a:graphicFrameLocks xmlns:a="http://schemas.openxmlformats.org/drawingml/2006/main" noChangeAspect="1"/>
+            </wp:cNvGraphicFramePr>
+            <a:graphic xmlns:a="http://schemas.openxmlformats.org/drawingml/2006/main">
+              <a:graphicData uri="http://schemas.openxmlformats.org/drawingml/2006/picture">
+                <pic:pic xmlns:pic="http://schemas.openxmlformats.org/drawingml/2006/picture">
+                  <pic:nvPicPr>
+                    <pic:cNvPr id="9" name="Picture 9" descr="Application&#10;&#10;Description automatically generated with medium confidence"/>
                     <pic:cNvPicPr/>
                   </pic:nvPicPr>
                   <pic:blipFill>
-                    <a:blip r:embed="rId18" cstate="print">
+                    <a:blip r:embed="rId20">
                       <a:extLst>
                         <a:ext uri="{28A0092B-C50C-407E-A947-70E740481C1C}">
                           <a14:useLocalDpi xmlns:a14="http://schemas.microsoft.com/office/drawing/2010/main" val="0"/>
@@ -3013,7 +3181,7 @@
                   <pic:spPr>
                     <a:xfrm>
                       <a:off x="0" y="0"/>
-                      <a:ext cx="5531093" cy="4020679"/>
+                      <a:ext cx="5267565" cy="4247818"/>
                     </a:xfrm>
                     <a:prstGeom prst="rect">
                       <a:avLst/>
@@ -3046,10 +3214,10 @@
           <w:szCs w:val="20"/>
         </w:rPr>
         <w:drawing>
-          <wp:inline distT="0" distB="0" distL="0" distR="0" wp14:anchorId="550DD1D9" wp14:editId="75B47FF3">
-            <wp:extent cx="5943600" cy="3955415"/>
-            <wp:effectExtent l="0" t="0" r="0" b="0"/>
-            <wp:docPr id="6" name="Picture 6" descr="Diagram&#10;&#10;Description automatically generated"/>
+          <wp:inline distT="0" distB="0" distL="0" distR="0" wp14:anchorId="37903A72" wp14:editId="1379CB74">
+            <wp:extent cx="4953000" cy="3296179"/>
+            <wp:effectExtent l="0" t="0" r="0" b="6350"/>
+            <wp:docPr id="10" name="Picture 10" descr="Diagram&#10;&#10;Description automatically generated"/>
             <wp:cNvGraphicFramePr>
               <a:graphicFrameLocks xmlns:a="http://schemas.openxmlformats.org/drawingml/2006/main" noChangeAspect="1"/>
             </wp:cNvGraphicFramePr>
@@ -3057,11 +3225,11 @@
               <a:graphicData uri="http://schemas.openxmlformats.org/drawingml/2006/picture">
                 <pic:pic xmlns:pic="http://schemas.openxmlformats.org/drawingml/2006/picture">
                   <pic:nvPicPr>
-                    <pic:cNvPr id="6" name="Picture 6" descr="Diagram&#10;&#10;Description automatically generated"/>
+                    <pic:cNvPr id="10" name="Picture 10" descr="Diagram&#10;&#10;Description automatically generated"/>
                     <pic:cNvPicPr/>
                   </pic:nvPicPr>
                   <pic:blipFill>
-                    <a:blip r:embed="rId19" cstate="print">
+                    <a:blip r:embed="rId21" cstate="print">
                       <a:extLst>
                         <a:ext uri="{28A0092B-C50C-407E-A947-70E740481C1C}">
                           <a14:useLocalDpi xmlns:a14="http://schemas.microsoft.com/office/drawing/2010/main" val="0"/>
@@ -3075,7 +3243,7 @@
                   <pic:spPr>
                     <a:xfrm>
                       <a:off x="0" y="0"/>
-                      <a:ext cx="5943600" cy="3955415"/>
+                      <a:ext cx="4974975" cy="3310803"/>
                     </a:xfrm>
                     <a:prstGeom prst="rect">
                       <a:avLst/>
@@ -3109,7 +3277,9 @@
           <w:szCs w:val="20"/>
         </w:rPr>
       </w:pPr>
-      <w:r>
+    </w:p>
+    <w:p>
+      <w:pPr>
         <w:rPr>
           <w:rFonts w:ascii="Times New Roman" w:eastAsia="Times New Roman" w:hAnsi="Times New Roman" w:cs="Times New Roman"/>
           <w:i/>
@@ -3117,8 +3287,7 @@
           <w:sz w:val="20"/>
           <w:szCs w:val="20"/>
         </w:rPr>
-        <w:t>Figure 3. Minnesota Geospatial Commons</w:t>
-      </w:r>
+      </w:pPr>
     </w:p>
     <w:p>
       <w:pPr>
@@ -3130,9 +3299,7 @@
           <w:szCs w:val="20"/>
         </w:rPr>
       </w:pPr>
-    </w:p>
-    <w:p>
-      <w:pPr>
+      <w:r>
         <w:rPr>
           <w:rFonts w:ascii="Times New Roman" w:eastAsia="Times New Roman" w:hAnsi="Times New Roman" w:cs="Times New Roman"/>
           <w:i/>
@@ -3140,8 +3307,12 @@
           <w:sz w:val="20"/>
           <w:szCs w:val="20"/>
         </w:rPr>
-      </w:pPr>
-      <w:r>
+        <w:lastRenderedPageBreak/>
+        <w:t>Figure 4. NDAWN</w:t>
+      </w:r>
+    </w:p>
+    <w:p>
+      <w:pPr>
         <w:rPr>
           <w:rFonts w:ascii="Times New Roman" w:eastAsia="Times New Roman" w:hAnsi="Times New Roman" w:cs="Times New Roman"/>
           <w:i/>
@@ -3149,54 +3320,57 @@
           <w:sz w:val="20"/>
           <w:szCs w:val="20"/>
         </w:rPr>
-        <w:t>Figure 4. NDAWN</w:t>
-      </w:r>
-    </w:p>
-    <w:p>
-      <w:pPr>
-        <w:rPr>
-          <w:rFonts w:ascii="Times New Roman" w:eastAsia="Times New Roman" w:hAnsi="Times New Roman" w:cs="Times New Roman"/>
-          <w:b/>
-          <w:color w:val="000000" w:themeColor="text1"/>
-        </w:rPr>
-      </w:pPr>
-    </w:p>
-    <w:p>
-      <w:pPr>
-        <w:rPr>
-          <w:rFonts w:ascii="Times New Roman" w:eastAsia="Times New Roman" w:hAnsi="Times New Roman" w:cs="Times New Roman"/>
-          <w:b/>
-          <w:color w:val="000000" w:themeColor="text1"/>
-        </w:rPr>
-      </w:pPr>
-      <w:r>
-        <w:rPr>
-          <w:rFonts w:ascii="Times New Roman" w:eastAsia="Times New Roman" w:hAnsi="Times New Roman" w:cs="Times New Roman"/>
-          <w:b/>
-          <w:color w:val="000000" w:themeColor="text1"/>
-        </w:rPr>
-        <w:t>Results</w:t>
-      </w:r>
-    </w:p>
-    <w:p>
-      <w:pPr>
-        <w:rPr>
-          <w:rFonts w:ascii="Times New Roman" w:eastAsia="Times New Roman" w:hAnsi="Times New Roman" w:cs="Times New Roman"/>
-          <w:b/>
-          <w:color w:val="000000" w:themeColor="text1"/>
-          <w:highlight w:val="yellow"/>
-        </w:rPr>
       </w:pPr>
       <w:r>
         <w:rPr>
           <w:rFonts w:ascii="Times New Roman" w:eastAsia="Times New Roman" w:hAnsi="Times New Roman" w:cs="Times New Roman"/>
           <w:i/>
+          <w:noProof/>
           <w:color w:val="000000" w:themeColor="text1"/>
           <w:sz w:val="20"/>
           <w:szCs w:val="20"/>
-          <w:highlight w:val="yellow"/>
-        </w:rPr>
-        <w:t xml:space="preserve">Show the results in figures and maps. Describe how they address the problem statement. </w:t>
+        </w:rPr>
+        <w:drawing>
+          <wp:inline distT="0" distB="0" distL="0" distR="0" wp14:anchorId="51D083BE" wp14:editId="1394782A">
+            <wp:extent cx="5943600" cy="4418965"/>
+            <wp:effectExtent l="0" t="0" r="0" b="635"/>
+            <wp:docPr id="13" name="Picture 13" descr="Text&#10;&#10;Description automatically generated"/>
+            <wp:cNvGraphicFramePr>
+              <a:graphicFrameLocks xmlns:a="http://schemas.openxmlformats.org/drawingml/2006/main" noChangeAspect="1"/>
+            </wp:cNvGraphicFramePr>
+            <a:graphic xmlns:a="http://schemas.openxmlformats.org/drawingml/2006/main">
+              <a:graphicData uri="http://schemas.openxmlformats.org/drawingml/2006/picture">
+                <pic:pic xmlns:pic="http://schemas.openxmlformats.org/drawingml/2006/picture">
+                  <pic:nvPicPr>
+                    <pic:cNvPr id="13" name="Picture 13" descr="Text&#10;&#10;Description automatically generated"/>
+                    <pic:cNvPicPr/>
+                  </pic:nvPicPr>
+                  <pic:blipFill>
+                    <a:blip r:embed="rId22">
+                      <a:extLst>
+                        <a:ext uri="{28A0092B-C50C-407E-A947-70E740481C1C}">
+                          <a14:useLocalDpi xmlns:a14="http://schemas.microsoft.com/office/drawing/2010/main" val="0"/>
+                        </a:ext>
+                      </a:extLst>
+                    </a:blip>
+                    <a:stretch>
+                      <a:fillRect/>
+                    </a:stretch>
+                  </pic:blipFill>
+                  <pic:spPr>
+                    <a:xfrm>
+                      <a:off x="0" y="0"/>
+                      <a:ext cx="5943600" cy="4418965"/>
+                    </a:xfrm>
+                    <a:prstGeom prst="rect">
+                      <a:avLst/>
+                    </a:prstGeom>
+                  </pic:spPr>
+                </pic:pic>
+              </a:graphicData>
+            </a:graphic>
+          </wp:inline>
+        </w:drawing>
       </w:r>
     </w:p>
     <w:p>
@@ -3207,7 +3381,6 @@
           <w:color w:val="000000" w:themeColor="text1"/>
           <w:sz w:val="20"/>
           <w:szCs w:val="20"/>
-          <w:highlight w:val="yellow"/>
         </w:rPr>
       </w:pPr>
     </w:p>
@@ -3221,16 +3394,221 @@
           <w:szCs w:val="20"/>
         </w:rPr>
       </w:pPr>
-      <w:r>
+    </w:p>
+    <w:p>
+      <w:pPr>
+        <w:rPr>
+          <w:rFonts w:ascii="Times New Roman" w:eastAsia="Times New Roman" w:hAnsi="Times New Roman" w:cs="Times New Roman"/>
+          <w:b/>
+          <w:color w:val="000000" w:themeColor="text1"/>
+        </w:rPr>
+      </w:pPr>
+      <w:r>
+        <w:rPr>
+          <w:rFonts w:ascii="Times New Roman" w:eastAsia="Times New Roman" w:hAnsi="Times New Roman" w:cs="Times New Roman"/>
+          <w:b/>
+          <w:noProof/>
+          <w:color w:val="000000" w:themeColor="text1"/>
+        </w:rPr>
+        <w:drawing>
+          <wp:inline distT="0" distB="0" distL="0" distR="0" wp14:anchorId="7C70D683" wp14:editId="5CFD9B0B">
+            <wp:extent cx="5943600" cy="2971800"/>
+            <wp:effectExtent l="0" t="0" r="0" b="0"/>
+            <wp:docPr id="12" name="Picture 12" descr="Graphical user interface, application&#10;&#10;Description automatically generated"/>
+            <wp:cNvGraphicFramePr>
+              <a:graphicFrameLocks xmlns:a="http://schemas.openxmlformats.org/drawingml/2006/main" noChangeAspect="1"/>
+            </wp:cNvGraphicFramePr>
+            <a:graphic xmlns:a="http://schemas.openxmlformats.org/drawingml/2006/main">
+              <a:graphicData uri="http://schemas.openxmlformats.org/drawingml/2006/picture">
+                <pic:pic xmlns:pic="http://schemas.openxmlformats.org/drawingml/2006/picture">
+                  <pic:nvPicPr>
+                    <pic:cNvPr id="12" name="Picture 12" descr="Graphical user interface, application&#10;&#10;Description automatically generated"/>
+                    <pic:cNvPicPr/>
+                  </pic:nvPicPr>
+                  <pic:blipFill>
+                    <a:blip r:embed="rId23">
+                      <a:extLst>
+                        <a:ext uri="{28A0092B-C50C-407E-A947-70E740481C1C}">
+                          <a14:useLocalDpi xmlns:a14="http://schemas.microsoft.com/office/drawing/2010/main" val="0"/>
+                        </a:ext>
+                      </a:extLst>
+                    </a:blip>
+                    <a:stretch>
+                      <a:fillRect/>
+                    </a:stretch>
+                  </pic:blipFill>
+                  <pic:spPr>
+                    <a:xfrm>
+                      <a:off x="0" y="0"/>
+                      <a:ext cx="5943600" cy="2971800"/>
+                    </a:xfrm>
+                    <a:prstGeom prst="rect">
+                      <a:avLst/>
+                    </a:prstGeom>
+                  </pic:spPr>
+                </pic:pic>
+              </a:graphicData>
+            </a:graphic>
+          </wp:inline>
+        </w:drawing>
+      </w:r>
+    </w:p>
+    <w:p>
+      <w:pPr>
+        <w:rPr>
+          <w:rFonts w:ascii="Times New Roman" w:eastAsia="Times New Roman" w:hAnsi="Times New Roman" w:cs="Times New Roman"/>
+          <w:b/>
+          <w:color w:val="000000" w:themeColor="text1"/>
+        </w:rPr>
+      </w:pPr>
+    </w:p>
+    <w:p>
+      <w:pPr>
+        <w:rPr>
+          <w:rFonts w:ascii="Times New Roman" w:eastAsia="Times New Roman" w:hAnsi="Times New Roman" w:cs="Times New Roman"/>
+          <w:b/>
+          <w:color w:val="000000" w:themeColor="text1"/>
+        </w:rPr>
+      </w:pPr>
+      <w:r>
+        <w:rPr>
+          <w:rFonts w:ascii="Times New Roman" w:eastAsia="Times New Roman" w:hAnsi="Times New Roman" w:cs="Times New Roman"/>
+          <w:b/>
+          <w:color w:val="000000" w:themeColor="text1"/>
+        </w:rPr>
+        <w:t>Results</w:t>
+      </w:r>
+    </w:p>
+    <w:p>
+      <w:pPr>
         <w:rPr>
           <w:rFonts w:ascii="Times New Roman" w:eastAsia="Times New Roman" w:hAnsi="Times New Roman" w:cs="Times New Roman"/>
           <w:i/>
           <w:color w:val="000000" w:themeColor="text1"/>
           <w:sz w:val="20"/>
           <w:szCs w:val="20"/>
-          <w:highlight w:val="yellow"/>
-        </w:rPr>
-        <w:t>Follow best practice for map design, coloring, etc.</w:t>
+        </w:rPr>
+      </w:pPr>
+    </w:p>
+    <w:p>
+      <w:pPr>
+        <w:rPr>
+          <w:rFonts w:ascii="Times New Roman" w:eastAsia="Times New Roman" w:hAnsi="Times New Roman" w:cs="Times New Roman"/>
+          <w:i/>
+          <w:color w:val="000000" w:themeColor="text1"/>
+          <w:sz w:val="20"/>
+          <w:szCs w:val="20"/>
+        </w:rPr>
+      </w:pPr>
+      <w:r>
+        <w:rPr>
+          <w:rFonts w:ascii="Times New Roman" w:eastAsia="Times New Roman" w:hAnsi="Times New Roman" w:cs="Times New Roman"/>
+          <w:i/>
+          <w:color w:val="000000" w:themeColor="text1"/>
+          <w:sz w:val="20"/>
+          <w:szCs w:val="20"/>
+        </w:rPr>
+        <w:t xml:space="preserve">Map 1. Google Places </w:t>
+      </w:r>
+    </w:p>
+    <w:p>
+      <w:pPr>
+        <w:rPr>
+          <w:rFonts w:ascii="Times New Roman" w:eastAsia="Times New Roman" w:hAnsi="Times New Roman" w:cs="Times New Roman"/>
+          <w:i/>
+          <w:color w:val="000000" w:themeColor="text1"/>
+          <w:sz w:val="20"/>
+          <w:szCs w:val="20"/>
+        </w:rPr>
+      </w:pPr>
+      <w:r>
+        <w:rPr>
+          <w:rFonts w:ascii="Times New Roman" w:eastAsia="Times New Roman" w:hAnsi="Times New Roman" w:cs="Times New Roman"/>
+          <w:i/>
+          <w:noProof/>
+          <w:color w:val="000000" w:themeColor="text1"/>
+          <w:sz w:val="20"/>
+          <w:szCs w:val="20"/>
+        </w:rPr>
+        <w:drawing>
+          <wp:inline distT="0" distB="0" distL="0" distR="0" wp14:anchorId="5921C236" wp14:editId="016CFFC7">
+            <wp:extent cx="2730089" cy="1513114"/>
+            <wp:effectExtent l="0" t="0" r="635" b="0"/>
+            <wp:docPr id="14" name="Picture 14" descr="Map&#10;&#10;Description automatically generated"/>
+            <wp:cNvGraphicFramePr>
+              <a:graphicFrameLocks xmlns:a="http://schemas.openxmlformats.org/drawingml/2006/main" noChangeAspect="1"/>
+            </wp:cNvGraphicFramePr>
+            <a:graphic xmlns:a="http://schemas.openxmlformats.org/drawingml/2006/main">
+              <a:graphicData uri="http://schemas.openxmlformats.org/drawingml/2006/picture">
+                <pic:pic xmlns:pic="http://schemas.openxmlformats.org/drawingml/2006/picture">
+                  <pic:nvPicPr>
+                    <pic:cNvPr id="14" name="Picture 14" descr="Map&#10;&#10;Description automatically generated"/>
+                    <pic:cNvPicPr/>
+                  </pic:nvPicPr>
+                  <pic:blipFill rotWithShape="1">
+                    <a:blip r:embed="rId24" cstate="print">
+                      <a:extLst>
+                        <a:ext uri="{28A0092B-C50C-407E-A947-70E740481C1C}">
+                          <a14:useLocalDpi xmlns:a14="http://schemas.microsoft.com/office/drawing/2010/main" val="0"/>
+                        </a:ext>
+                      </a:extLst>
+                    </a:blip>
+                    <a:srcRect l="15942" t="17613" b="16334"/>
+                    <a:stretch/>
+                  </pic:blipFill>
+                  <pic:spPr bwMode="auto">
+                    <a:xfrm>
+                      <a:off x="0" y="0"/>
+                      <a:ext cx="2790733" cy="1546725"/>
+                    </a:xfrm>
+                    <a:prstGeom prst="rect">
+                      <a:avLst/>
+                    </a:prstGeom>
+                    <a:ln>
+                      <a:noFill/>
+                    </a:ln>
+                    <a:extLst>
+                      <a:ext uri="{53640926-AAD7-44D8-BBD7-CCE9431645EC}">
+                        <a14:shadowObscured xmlns:a14="http://schemas.microsoft.com/office/drawing/2010/main"/>
+                      </a:ext>
+                    </a:extLst>
+                  </pic:spPr>
+                </pic:pic>
+              </a:graphicData>
+            </a:graphic>
+          </wp:inline>
+        </w:drawing>
+      </w:r>
+    </w:p>
+    <w:p>
+      <w:pPr>
+        <w:rPr>
+          <w:rFonts w:ascii="Times New Roman" w:eastAsia="Times New Roman" w:hAnsi="Times New Roman" w:cs="Times New Roman"/>
+          <w:i/>
+          <w:color w:val="000000" w:themeColor="text1"/>
+          <w:sz w:val="20"/>
+          <w:szCs w:val="20"/>
+        </w:rPr>
+      </w:pPr>
+      <w:r>
+        <w:rPr>
+          <w:rFonts w:ascii="Times New Roman" w:eastAsia="Times New Roman" w:hAnsi="Times New Roman" w:cs="Times New Roman"/>
+          <w:i/>
+          <w:color w:val="000000" w:themeColor="text1"/>
+          <w:sz w:val="20"/>
+          <w:szCs w:val="20"/>
+        </w:rPr>
+        <w:t xml:space="preserve">This map shows the combined datasets of Nearby Search from Google Maps. All the points on the map represent a restaurant nearby the chosen coordinates. Also, this map helps to visualize the data </w:t>
+      </w:r>
+      <w:r>
+        <w:rPr>
+          <w:rFonts w:ascii="Times New Roman" w:eastAsia="Times New Roman" w:hAnsi="Times New Roman" w:cs="Times New Roman"/>
+          <w:i/>
+          <w:color w:val="000000" w:themeColor="text1"/>
+          <w:sz w:val="20"/>
+          <w:szCs w:val="20"/>
+        </w:rPr>
+        <w:t xml:space="preserve">results in the data frame table. </w:t>
       </w:r>
     </w:p>
     <w:p>
@@ -3249,11 +3627,151 @@
         <w:rPr>
           <w:rFonts w:ascii="Times New Roman" w:eastAsia="Times New Roman" w:hAnsi="Times New Roman" w:cs="Times New Roman"/>
           <w:i/>
-          <w:color w:val="D0CECE"/>
+          <w:color w:val="000000" w:themeColor="text1"/>
           <w:sz w:val="20"/>
           <w:szCs w:val="20"/>
         </w:rPr>
       </w:pPr>
+      <w:r>
+        <w:rPr>
+          <w:rFonts w:ascii="Times New Roman" w:eastAsia="Times New Roman" w:hAnsi="Times New Roman" w:cs="Times New Roman"/>
+          <w:i/>
+          <w:color w:val="000000" w:themeColor="text1"/>
+          <w:sz w:val="20"/>
+          <w:szCs w:val="20"/>
+        </w:rPr>
+        <w:t xml:space="preserve">Map </w:t>
+      </w:r>
+      <w:r>
+        <w:rPr>
+          <w:rFonts w:ascii="Times New Roman" w:eastAsia="Times New Roman" w:hAnsi="Times New Roman" w:cs="Times New Roman"/>
+          <w:i/>
+          <w:color w:val="000000" w:themeColor="text1"/>
+          <w:sz w:val="20"/>
+          <w:szCs w:val="20"/>
+        </w:rPr>
+        <w:t>2</w:t>
+      </w:r>
+      <w:r>
+        <w:rPr>
+          <w:rFonts w:ascii="Times New Roman" w:eastAsia="Times New Roman" w:hAnsi="Times New Roman" w:cs="Times New Roman"/>
+          <w:i/>
+          <w:color w:val="000000" w:themeColor="text1"/>
+          <w:sz w:val="20"/>
+          <w:szCs w:val="20"/>
+        </w:rPr>
+        <w:t xml:space="preserve">. </w:t>
+      </w:r>
+      <w:r>
+        <w:rPr>
+          <w:rFonts w:ascii="Times New Roman" w:eastAsia="Times New Roman" w:hAnsi="Times New Roman" w:cs="Times New Roman"/>
+          <w:i/>
+          <w:color w:val="000000" w:themeColor="text1"/>
+          <w:sz w:val="20"/>
+          <w:szCs w:val="20"/>
+        </w:rPr>
+        <w:t>Minnesota Geospatial Commons</w:t>
+      </w:r>
+    </w:p>
+    <w:p>
+      <w:pPr>
+        <w:rPr>
+          <w:rFonts w:ascii="Times New Roman" w:eastAsia="Times New Roman" w:hAnsi="Times New Roman" w:cs="Times New Roman"/>
+          <w:i/>
+          <w:color w:val="000000" w:themeColor="text1"/>
+          <w:sz w:val="20"/>
+          <w:szCs w:val="20"/>
+        </w:rPr>
+      </w:pPr>
+      <w:r>
+        <w:rPr>
+          <w:rFonts w:ascii="Times New Roman" w:eastAsia="Times New Roman" w:hAnsi="Times New Roman" w:cs="Times New Roman"/>
+          <w:i/>
+          <w:noProof/>
+          <w:color w:val="000000" w:themeColor="text1"/>
+          <w:sz w:val="20"/>
+          <w:szCs w:val="20"/>
+        </w:rPr>
+        <w:drawing>
+          <wp:inline distT="0" distB="0" distL="0" distR="0" wp14:anchorId="6D0DCEB2" wp14:editId="4B688D85">
+            <wp:extent cx="2667000" cy="2657864"/>
+            <wp:effectExtent l="0" t="0" r="0" b="0"/>
+            <wp:docPr id="15" name="Picture 15" descr="Map&#10;&#10;Description automatically generated"/>
+            <wp:cNvGraphicFramePr>
+              <a:graphicFrameLocks xmlns:a="http://schemas.openxmlformats.org/drawingml/2006/main" noChangeAspect="1"/>
+            </wp:cNvGraphicFramePr>
+            <a:graphic xmlns:a="http://schemas.openxmlformats.org/drawingml/2006/main">
+              <a:graphicData uri="http://schemas.openxmlformats.org/drawingml/2006/picture">
+                <pic:pic xmlns:pic="http://schemas.openxmlformats.org/drawingml/2006/picture">
+                  <pic:nvPicPr>
+                    <pic:cNvPr id="15" name="Picture 15" descr="Map&#10;&#10;Description automatically generated"/>
+                    <pic:cNvPicPr/>
+                  </pic:nvPicPr>
+                  <pic:blipFill rotWithShape="1">
+                    <a:blip r:embed="rId25">
+                      <a:extLst>
+                        <a:ext uri="{28A0092B-C50C-407E-A947-70E740481C1C}">
+                          <a14:useLocalDpi xmlns:a14="http://schemas.microsoft.com/office/drawing/2010/main" val="0"/>
+                        </a:ext>
+                      </a:extLst>
+                    </a:blip>
+                    <a:srcRect l="15650" t="6219" r="14269" b="10500"/>
+                    <a:stretch/>
+                  </pic:blipFill>
+                  <pic:spPr bwMode="auto">
+                    <a:xfrm>
+                      <a:off x="0" y="0"/>
+                      <a:ext cx="2683498" cy="2674305"/>
+                    </a:xfrm>
+                    <a:prstGeom prst="rect">
+                      <a:avLst/>
+                    </a:prstGeom>
+                    <a:ln>
+                      <a:noFill/>
+                    </a:ln>
+                    <a:extLst>
+                      <a:ext uri="{53640926-AAD7-44D8-BBD7-CCE9431645EC}">
+                        <a14:shadowObscured xmlns:a14="http://schemas.microsoft.com/office/drawing/2010/main"/>
+                      </a:ext>
+                    </a:extLst>
+                  </pic:spPr>
+                </pic:pic>
+              </a:graphicData>
+            </a:graphic>
+          </wp:inline>
+        </w:drawing>
+      </w:r>
+    </w:p>
+    <w:p>
+      <w:pPr>
+        <w:rPr>
+          <w:rFonts w:ascii="Times New Roman" w:eastAsia="Times New Roman" w:hAnsi="Times New Roman" w:cs="Times New Roman"/>
+          <w:i/>
+          <w:color w:val="000000" w:themeColor="text1"/>
+          <w:sz w:val="20"/>
+          <w:szCs w:val="20"/>
+        </w:rPr>
+      </w:pPr>
+      <w:r>
+        <w:rPr>
+          <w:rFonts w:ascii="Times New Roman" w:eastAsia="Times New Roman" w:hAnsi="Times New Roman" w:cs="Times New Roman"/>
+          <w:i/>
+          <w:color w:val="000000" w:themeColor="text1"/>
+          <w:sz w:val="20"/>
+          <w:szCs w:val="20"/>
+        </w:rPr>
+        <w:t xml:space="preserve">This map shows the combined datasets of </w:t>
+      </w:r>
+      <w:r>
+        <w:rPr>
+          <w:rFonts w:ascii="Times New Roman" w:eastAsia="Times New Roman" w:hAnsi="Times New Roman" w:cs="Times New Roman"/>
+          <w:i/>
+          <w:color w:val="000000" w:themeColor="text1"/>
+          <w:sz w:val="20"/>
+          <w:szCs w:val="20"/>
+        </w:rPr>
+        <w:t>assessed lakes in Minnesota from 2016 and 2022 from Minnesota Geospatial Commons. The blue points on the map represent lakes that have been assessed in Minnesota.</w:t>
+      </w:r>
     </w:p>
     <w:p>
       <w:pPr>
@@ -3271,33 +3789,11 @@
         <w:rPr>
           <w:rFonts w:ascii="Times New Roman" w:eastAsia="Times New Roman" w:hAnsi="Times New Roman" w:cs="Times New Roman"/>
           <w:i/>
-          <w:color w:val="D0CECE"/>
+          <w:color w:val="000000" w:themeColor="text1"/>
           <w:sz w:val="20"/>
           <w:szCs w:val="20"/>
         </w:rPr>
       </w:pPr>
-    </w:p>
-    <w:p>
-      <w:pPr>
-        <w:rPr>
-          <w:rFonts w:ascii="Times New Roman" w:eastAsia="Times New Roman" w:hAnsi="Times New Roman" w:cs="Times New Roman"/>
-        </w:rPr>
-      </w:pPr>
-      <w:r>
-        <w:rPr>
-          <w:rFonts w:ascii="Times New Roman" w:eastAsia="Times New Roman" w:hAnsi="Times New Roman" w:cs="Times New Roman"/>
-          <w:b/>
-        </w:rPr>
-        <w:t>Results Verification</w:t>
-      </w:r>
-    </w:p>
-    <w:p>
-      <w:pPr>
-        <w:rPr>
-          <w:rFonts w:ascii="Times New Roman" w:eastAsia="Times New Roman" w:hAnsi="Times New Roman" w:cs="Times New Roman"/>
-          <w:color w:val="000000" w:themeColor="text1"/>
-        </w:rPr>
-      </w:pPr>
       <w:r>
         <w:rPr>
           <w:rFonts w:ascii="Times New Roman" w:eastAsia="Times New Roman" w:hAnsi="Times New Roman" w:cs="Times New Roman"/>
@@ -3305,56 +3801,10 @@
           <w:color w:val="000000" w:themeColor="text1"/>
           <w:sz w:val="20"/>
           <w:szCs w:val="20"/>
-          <w:highlight w:val="yellow"/>
-        </w:rPr>
-        <w:t>How do you know your results are correct? This can be a qualitative or quantitative verification.</w:t>
-      </w:r>
-    </w:p>
-    <w:p>
-      <w:pPr>
-        <w:rPr>
-          <w:rFonts w:ascii="Times New Roman" w:eastAsia="Times New Roman" w:hAnsi="Times New Roman" w:cs="Times New Roman"/>
-        </w:rPr>
-      </w:pPr>
-    </w:p>
-    <w:p>
-      <w:pPr>
-        <w:rPr>
-          <w:rFonts w:ascii="Times New Roman" w:eastAsia="Times New Roman" w:hAnsi="Times New Roman" w:cs="Times New Roman"/>
-        </w:rPr>
-      </w:pPr>
-    </w:p>
-    <w:p>
-      <w:pPr>
-        <w:rPr>
-          <w:rFonts w:ascii="Times New Roman" w:eastAsia="Times New Roman" w:hAnsi="Times New Roman" w:cs="Times New Roman"/>
-        </w:rPr>
-      </w:pPr>
-    </w:p>
-    <w:p>
-      <w:pPr>
-        <w:rPr>
-          <w:rFonts w:ascii="Times New Roman" w:eastAsia="Times New Roman" w:hAnsi="Times New Roman" w:cs="Times New Roman"/>
-        </w:rPr>
-      </w:pPr>
-    </w:p>
-    <w:p>
-      <w:pPr>
-        <w:rPr>
-          <w:rFonts w:ascii="Times New Roman" w:eastAsia="Times New Roman" w:hAnsi="Times New Roman" w:cs="Times New Roman"/>
-          <w:b/>
-        </w:rPr>
-      </w:pPr>
-      <w:r>
-        <w:rPr>
-          <w:rFonts w:ascii="Times New Roman" w:eastAsia="Times New Roman" w:hAnsi="Times New Roman" w:cs="Times New Roman"/>
-          <w:b/>
-        </w:rPr>
-        <w:t>Discussion and Conclusion</w:t>
-      </w:r>
-    </w:p>
-    <w:p>
-      <w:pPr>
+        </w:rPr>
+        <w:t xml:space="preserve">Map </w:t>
+      </w:r>
+      <w:r>
         <w:rPr>
           <w:rFonts w:ascii="Times New Roman" w:eastAsia="Times New Roman" w:hAnsi="Times New Roman" w:cs="Times New Roman"/>
           <w:i/>
@@ -3362,7 +3812,8 @@
           <w:sz w:val="20"/>
           <w:szCs w:val="20"/>
         </w:rPr>
-      </w:pPr>
+        <w:t>3</w:t>
+      </w:r>
       <w:r>
         <w:rPr>
           <w:rFonts w:ascii="Times New Roman" w:eastAsia="Times New Roman" w:hAnsi="Times New Roman" w:cs="Times New Roman"/>
@@ -3370,25 +3821,18 @@
           <w:color w:val="000000" w:themeColor="text1"/>
           <w:sz w:val="20"/>
           <w:szCs w:val="20"/>
-          <w:highlight w:val="yellow"/>
-        </w:rPr>
-        <w:t>What did you learn? How does it relate to the main problem?</w:t>
-      </w:r>
-    </w:p>
-    <w:p>
-      <w:pPr>
-        <w:pStyle w:val="ListParagraph"/>
-        <w:ind w:left="0"/>
-        <w:rPr>
-          <w:rFonts w:ascii="Times New Roman" w:eastAsia="Times New Roman" w:hAnsi="Times New Roman" w:cs="Times New Roman"/>
-        </w:rPr>
-      </w:pPr>
-      <w:r>
-        <w:rPr>
-          <w:rFonts w:ascii="Times New Roman" w:eastAsia="Times New Roman" w:hAnsi="Times New Roman" w:cs="Times New Roman"/>
-          <w:color w:val="000000" w:themeColor="text1"/>
-        </w:rPr>
-        <w:t xml:space="preserve">Despite my beginner coding status, having exposure to intermediate-level coding helped me to dive into the deep end and learn a lot. The plunge was the catalyst to achieving all the project’s objectives and deliverables. </w:t>
+        </w:rPr>
+        <w:t xml:space="preserve">. </w:t>
+      </w:r>
+      <w:r>
+        <w:rPr>
+          <w:rFonts w:ascii="Times New Roman" w:eastAsia="Times New Roman" w:hAnsi="Times New Roman" w:cs="Times New Roman"/>
+          <w:i/>
+          <w:color w:val="000000" w:themeColor="text1"/>
+          <w:sz w:val="20"/>
+          <w:szCs w:val="20"/>
+        </w:rPr>
+        <w:t>NDAWN</w:t>
       </w:r>
     </w:p>
     <w:p>
@@ -3401,6 +3845,57 @@
           <w:szCs w:val="20"/>
         </w:rPr>
       </w:pPr>
+      <w:r>
+        <w:rPr>
+          <w:rFonts w:ascii="Times New Roman" w:eastAsia="Times New Roman" w:hAnsi="Times New Roman" w:cs="Times New Roman"/>
+          <w:i/>
+          <w:noProof/>
+          <w:color w:val="D0CECE"/>
+          <w:sz w:val="20"/>
+          <w:szCs w:val="20"/>
+        </w:rPr>
+        <w:drawing>
+          <wp:inline distT="0" distB="0" distL="0" distR="0" wp14:anchorId="3185584E" wp14:editId="68EC2E70">
+            <wp:extent cx="2693702" cy="1992086"/>
+            <wp:effectExtent l="0" t="0" r="0" b="1905"/>
+            <wp:docPr id="16" name="Picture 16" descr="Map&#10;&#10;Description automatically generated"/>
+            <wp:cNvGraphicFramePr>
+              <a:graphicFrameLocks xmlns:a="http://schemas.openxmlformats.org/drawingml/2006/main" noChangeAspect="1"/>
+            </wp:cNvGraphicFramePr>
+            <a:graphic xmlns:a="http://schemas.openxmlformats.org/drawingml/2006/main">
+              <a:graphicData uri="http://schemas.openxmlformats.org/drawingml/2006/picture">
+                <pic:pic xmlns:pic="http://schemas.openxmlformats.org/drawingml/2006/picture">
+                  <pic:nvPicPr>
+                    <pic:cNvPr id="16" name="Picture 16" descr="Map&#10;&#10;Description automatically generated"/>
+                    <pic:cNvPicPr/>
+                  </pic:nvPicPr>
+                  <pic:blipFill>
+                    <a:blip r:embed="rId26" cstate="print">
+                      <a:extLst>
+                        <a:ext uri="{28A0092B-C50C-407E-A947-70E740481C1C}">
+                          <a14:useLocalDpi xmlns:a14="http://schemas.microsoft.com/office/drawing/2010/main" val="0"/>
+                        </a:ext>
+                      </a:extLst>
+                    </a:blip>
+                    <a:stretch>
+                      <a:fillRect/>
+                    </a:stretch>
+                  </pic:blipFill>
+                  <pic:spPr>
+                    <a:xfrm>
+                      <a:off x="0" y="0"/>
+                      <a:ext cx="2737204" cy="2024257"/>
+                    </a:xfrm>
+                    <a:prstGeom prst="rect">
+                      <a:avLst/>
+                    </a:prstGeom>
+                  </pic:spPr>
+                </pic:pic>
+              </a:graphicData>
+            </a:graphic>
+          </wp:inline>
+        </w:drawing>
+      </w:r>
     </w:p>
     <w:p>
       <w:pPr>
@@ -3418,11 +3913,247 @@
         <w:rPr>
           <w:rFonts w:ascii="Times New Roman" w:eastAsia="Times New Roman" w:hAnsi="Times New Roman" w:cs="Times New Roman"/>
           <w:i/>
-          <w:color w:val="D0CECE"/>
+          <w:color w:val="000000" w:themeColor="text1"/>
           <w:sz w:val="20"/>
           <w:szCs w:val="20"/>
         </w:rPr>
       </w:pPr>
+      <w:r>
+        <w:rPr>
+          <w:rFonts w:ascii="Times New Roman" w:eastAsia="Times New Roman" w:hAnsi="Times New Roman" w:cs="Times New Roman"/>
+          <w:i/>
+          <w:color w:val="000000" w:themeColor="text1"/>
+          <w:sz w:val="20"/>
+          <w:szCs w:val="20"/>
+        </w:rPr>
+        <w:t xml:space="preserve">This map shows the combined datasets of </w:t>
+      </w:r>
+      <w:r>
+        <w:rPr>
+          <w:rFonts w:ascii="Times New Roman" w:eastAsia="Times New Roman" w:hAnsi="Times New Roman" w:cs="Times New Roman"/>
+          <w:i/>
+          <w:color w:val="000000" w:themeColor="text1"/>
+          <w:sz w:val="20"/>
+          <w:szCs w:val="20"/>
+        </w:rPr>
+        <w:t>monthly weather</w:t>
+      </w:r>
+      <w:r>
+        <w:rPr>
+          <w:rFonts w:ascii="Times New Roman" w:eastAsia="Times New Roman" w:hAnsi="Times New Roman" w:cs="Times New Roman"/>
+          <w:i/>
+          <w:color w:val="000000" w:themeColor="text1"/>
+          <w:sz w:val="20"/>
+          <w:szCs w:val="20"/>
+        </w:rPr>
+        <w:t xml:space="preserve"> </w:t>
+      </w:r>
+      <w:r>
+        <w:rPr>
+          <w:rFonts w:ascii="Times New Roman" w:eastAsia="Times New Roman" w:hAnsi="Times New Roman" w:cs="Times New Roman"/>
+          <w:i/>
+          <w:color w:val="000000" w:themeColor="text1"/>
+          <w:sz w:val="20"/>
+          <w:szCs w:val="20"/>
+        </w:rPr>
+        <w:t>in Becker, North Dakota from 2019 and 2021.</w:t>
+      </w:r>
+      <w:r>
+        <w:rPr>
+          <w:rFonts w:ascii="Times New Roman" w:eastAsia="Times New Roman" w:hAnsi="Times New Roman" w:cs="Times New Roman"/>
+          <w:i/>
+          <w:color w:val="000000" w:themeColor="text1"/>
+          <w:sz w:val="20"/>
+          <w:szCs w:val="20"/>
+        </w:rPr>
+        <w:t xml:space="preserve"> </w:t>
+      </w:r>
+      <w:r>
+        <w:rPr>
+          <w:rFonts w:ascii="Times New Roman" w:eastAsia="Times New Roman" w:hAnsi="Times New Roman" w:cs="Times New Roman"/>
+          <w:i/>
+          <w:color w:val="000000" w:themeColor="text1"/>
+          <w:sz w:val="20"/>
+          <w:szCs w:val="20"/>
+        </w:rPr>
+        <w:t xml:space="preserve">The weather symbol </w:t>
+      </w:r>
+      <w:r>
+        <w:rPr>
+          <w:rFonts w:ascii="Times New Roman" w:eastAsia="Times New Roman" w:hAnsi="Times New Roman" w:cs="Times New Roman"/>
+          <w:i/>
+          <w:color w:val="000000" w:themeColor="text1"/>
+          <w:sz w:val="20"/>
+          <w:szCs w:val="20"/>
+        </w:rPr>
+        <w:t>represent</w:t>
+      </w:r>
+      <w:r>
+        <w:rPr>
+          <w:rFonts w:ascii="Times New Roman" w:eastAsia="Times New Roman" w:hAnsi="Times New Roman" w:cs="Times New Roman"/>
+          <w:i/>
+          <w:color w:val="000000" w:themeColor="text1"/>
+          <w:sz w:val="20"/>
+          <w:szCs w:val="20"/>
+        </w:rPr>
+        <w:t>s</w:t>
+      </w:r>
+      <w:r>
+        <w:rPr>
+          <w:rFonts w:ascii="Times New Roman" w:eastAsia="Times New Roman" w:hAnsi="Times New Roman" w:cs="Times New Roman"/>
+          <w:i/>
+          <w:color w:val="000000" w:themeColor="text1"/>
+          <w:sz w:val="20"/>
+          <w:szCs w:val="20"/>
+        </w:rPr>
+        <w:t xml:space="preserve"> </w:t>
+      </w:r>
+      <w:r>
+        <w:rPr>
+          <w:rFonts w:ascii="Times New Roman" w:eastAsia="Times New Roman" w:hAnsi="Times New Roman" w:cs="Times New Roman"/>
+          <w:i/>
+          <w:color w:val="000000" w:themeColor="text1"/>
+          <w:sz w:val="20"/>
+          <w:szCs w:val="20"/>
+        </w:rPr>
+        <w:t>the coordinate location of the reported weather.</w:t>
+      </w:r>
+    </w:p>
+    <w:p>
+      <w:pPr>
+        <w:rPr>
+          <w:rFonts w:ascii="Times New Roman" w:eastAsia="Times New Roman" w:hAnsi="Times New Roman" w:cs="Times New Roman"/>
+          <w:b/>
+        </w:rPr>
+      </w:pPr>
+    </w:p>
+    <w:p>
+      <w:pPr>
+        <w:rPr>
+          <w:rFonts w:ascii="Times New Roman" w:eastAsia="Times New Roman" w:hAnsi="Times New Roman" w:cs="Times New Roman"/>
+        </w:rPr>
+      </w:pPr>
+      <w:r>
+        <w:rPr>
+          <w:rFonts w:ascii="Times New Roman" w:eastAsia="Times New Roman" w:hAnsi="Times New Roman" w:cs="Times New Roman"/>
+          <w:b/>
+        </w:rPr>
+        <w:t>Results Verification</w:t>
+      </w:r>
+    </w:p>
+    <w:p>
+      <w:pPr>
+        <w:pStyle w:val="ListParagraph"/>
+        <w:ind w:left="0"/>
+        <w:rPr>
+          <w:rFonts w:ascii="Times New Roman" w:eastAsia="Times New Roman" w:hAnsi="Times New Roman" w:cs="Times New Roman"/>
+          <w:color w:val="000000" w:themeColor="text1"/>
+        </w:rPr>
+      </w:pPr>
+      <w:r>
+        <w:rPr>
+          <w:rFonts w:ascii="Times New Roman" w:eastAsia="Times New Roman" w:hAnsi="Times New Roman" w:cs="Times New Roman"/>
+          <w:bCs/>
+        </w:rPr>
+        <w:t xml:space="preserve">The results are </w:t>
+      </w:r>
+      <w:r>
+        <w:rPr>
+          <w:rFonts w:ascii="Times New Roman" w:eastAsia="Times New Roman" w:hAnsi="Times New Roman" w:cs="Times New Roman"/>
+          <w:color w:val="000000" w:themeColor="text1"/>
+        </w:rPr>
+        <w:t xml:space="preserve">qualitatively </w:t>
+      </w:r>
+      <w:r>
+        <w:rPr>
+          <w:rFonts w:ascii="Times New Roman" w:eastAsia="Times New Roman" w:hAnsi="Times New Roman" w:cs="Times New Roman"/>
+          <w:bCs/>
+        </w:rPr>
+        <w:t xml:space="preserve">backed by </w:t>
+      </w:r>
+      <w:r>
+        <w:rPr>
+          <w:rFonts w:ascii="Times New Roman" w:eastAsia="Times New Roman" w:hAnsi="Times New Roman" w:cs="Times New Roman"/>
+          <w:color w:val="000000" w:themeColor="text1"/>
+        </w:rPr>
+        <w:t>the in-depth explanation of the analysis in the data flow diagram</w:t>
+      </w:r>
+      <w:r>
+        <w:rPr>
+          <w:rFonts w:ascii="Times New Roman" w:eastAsia="Times New Roman" w:hAnsi="Times New Roman" w:cs="Times New Roman"/>
+          <w:color w:val="000000" w:themeColor="text1"/>
+        </w:rPr>
+        <w:t xml:space="preserve">. Also, the results were routinely checked to ensure correct outcomes and avoid an out of sequence data structure. </w:t>
+      </w:r>
+    </w:p>
+    <w:p>
+      <w:pPr>
+        <w:rPr>
+          <w:rFonts w:ascii="Times New Roman" w:eastAsia="Times New Roman" w:hAnsi="Times New Roman" w:cs="Times New Roman"/>
+        </w:rPr>
+      </w:pPr>
+    </w:p>
+    <w:p>
+      <w:pPr>
+        <w:rPr>
+          <w:rFonts w:ascii="Times New Roman" w:eastAsia="Times New Roman" w:hAnsi="Times New Roman" w:cs="Times New Roman"/>
+        </w:rPr>
+      </w:pPr>
+    </w:p>
+    <w:p>
+      <w:pPr>
+        <w:rPr>
+          <w:rFonts w:ascii="Times New Roman" w:eastAsia="Times New Roman" w:hAnsi="Times New Roman" w:cs="Times New Roman"/>
+          <w:b/>
+        </w:rPr>
+      </w:pPr>
+      <w:r>
+        <w:rPr>
+          <w:rFonts w:ascii="Times New Roman" w:eastAsia="Times New Roman" w:hAnsi="Times New Roman" w:cs="Times New Roman"/>
+          <w:b/>
+        </w:rPr>
+        <w:t>Discussion and Conclusion</w:t>
+      </w:r>
+    </w:p>
+    <w:p>
+      <w:pPr>
+        <w:pStyle w:val="ListParagraph"/>
+        <w:ind w:left="0"/>
+        <w:rPr>
+          <w:rFonts w:ascii="Times New Roman" w:eastAsia="Times New Roman" w:hAnsi="Times New Roman" w:cs="Times New Roman"/>
+          <w:color w:val="000000" w:themeColor="text1"/>
+        </w:rPr>
+      </w:pPr>
+      <w:r>
+        <w:rPr>
+          <w:rFonts w:ascii="Times New Roman" w:eastAsia="Times New Roman" w:hAnsi="Times New Roman" w:cs="Times New Roman"/>
+          <w:color w:val="000000" w:themeColor="text1"/>
+        </w:rPr>
+        <w:t xml:space="preserve">Despite my beginner coding status, having exposure to intermediate-level coding helped me to dive into the deep end and learn a lot. The plunge was the catalyst to achieving all the project’s objectives and deliverables. </w:t>
+      </w:r>
+    </w:p>
+    <w:p>
+      <w:pPr>
+        <w:pStyle w:val="ListParagraph"/>
+        <w:ind w:left="0"/>
+        <w:rPr>
+          <w:rFonts w:ascii="Times New Roman" w:eastAsia="Times New Roman" w:hAnsi="Times New Roman" w:cs="Times New Roman"/>
+        </w:rPr>
+      </w:pPr>
+      <w:r>
+        <w:rPr>
+          <w:rFonts w:ascii="Times New Roman" w:eastAsia="Times New Roman" w:hAnsi="Times New Roman" w:cs="Times New Roman"/>
+          <w:color w:val="000000" w:themeColor="text1"/>
+        </w:rPr>
+        <w:t xml:space="preserve">This lab has helped me build my confidence in learning how to code even if it means messing up 100 times before succeeding. The main take-a-way of this lab is </w:t>
+      </w:r>
+      <w:r>
+        <w:rPr>
+          <w:rFonts w:ascii="Times New Roman" w:eastAsia="Times New Roman" w:hAnsi="Times New Roman" w:cs="Times New Roman"/>
+          <w:color w:val="000000" w:themeColor="text1"/>
+        </w:rPr>
+        <w:t xml:space="preserve">how important it is to learn your style of coding and succeed by failing. </w:t>
+      </w:r>
     </w:p>
     <w:p>
       <w:pPr>
@@ -3439,29 +4170,30 @@
       <w:pPr>
         <w:rPr>
           <w:rFonts w:ascii="Times New Roman" w:eastAsia="Times New Roman" w:hAnsi="Times New Roman" w:cs="Times New Roman"/>
-          <w:b/>
-        </w:rPr>
-      </w:pPr>
-      <w:r>
-        <w:rPr>
-          <w:rFonts w:ascii="Times New Roman" w:eastAsia="Times New Roman" w:hAnsi="Times New Roman" w:cs="Times New Roman"/>
-          <w:b/>
-        </w:rPr>
-        <w:t>References</w:t>
-      </w:r>
-    </w:p>
-    <w:p>
-      <w:pPr>
-        <w:rPr>
-          <w:rFonts w:ascii="Times New Roman" w:eastAsia="Times New Roman" w:hAnsi="Times New Roman" w:cs="Times New Roman"/>
-          <w:iCs/>
-          <w:color w:val="000000" w:themeColor="text1"/>
+          <w:i/>
+          <w:color w:val="D0CECE"/>
           <w:sz w:val="20"/>
           <w:szCs w:val="20"/>
         </w:rPr>
       </w:pPr>
-      <w:proofErr w:type="spellStart"/>
-      <w:r>
+    </w:p>
+    <w:p>
+      <w:pPr>
+        <w:rPr>
+          <w:rFonts w:ascii="Times New Roman" w:eastAsia="Times New Roman" w:hAnsi="Times New Roman" w:cs="Times New Roman"/>
+          <w:b/>
+        </w:rPr>
+      </w:pPr>
+      <w:r>
+        <w:rPr>
+          <w:rFonts w:ascii="Times New Roman" w:eastAsia="Times New Roman" w:hAnsi="Times New Roman" w:cs="Times New Roman"/>
+          <w:b/>
+        </w:rPr>
+        <w:t>References</w:t>
+      </w:r>
+    </w:p>
+    <w:p>
+      <w:pPr>
         <w:rPr>
           <w:rFonts w:ascii="Times New Roman" w:eastAsia="Times New Roman" w:hAnsi="Times New Roman" w:cs="Times New Roman"/>
           <w:iCs/>
@@ -3469,9 +4201,8 @@
           <w:sz w:val="20"/>
           <w:szCs w:val="20"/>
         </w:rPr>
-        <w:t>Runck</w:t>
-      </w:r>
-      <w:proofErr w:type="spellEnd"/>
+      </w:pPr>
+      <w:proofErr w:type="spellStart"/>
       <w:r>
         <w:rPr>
           <w:rFonts w:ascii="Times New Roman" w:eastAsia="Times New Roman" w:hAnsi="Times New Roman" w:cs="Times New Roman"/>
@@ -3480,26 +4211,37 @@
           <w:sz w:val="20"/>
           <w:szCs w:val="20"/>
         </w:rPr>
-        <w:t xml:space="preserve">, Bryan. </w:t>
-      </w:r>
-      <w:r>
-        <w:rPr>
-          <w:rFonts w:ascii="Times New Roman" w:eastAsia="Times New Roman" w:hAnsi="Times New Roman" w:cs="Times New Roman"/>
-          <w:i/>
+        <w:t>Runck</w:t>
+      </w:r>
+      <w:proofErr w:type="spellEnd"/>
+      <w:r>
+        <w:rPr>
+          <w:rFonts w:ascii="Times New Roman" w:eastAsia="Times New Roman" w:hAnsi="Times New Roman" w:cs="Times New Roman"/>
+          <w:iCs/>
           <w:color w:val="000000" w:themeColor="text1"/>
           <w:sz w:val="20"/>
           <w:szCs w:val="20"/>
         </w:rPr>
-        <w:t>GIS 5571: Lab 1</w:t>
-      </w:r>
-      <w:r>
-        <w:rPr>
-          <w:rFonts w:ascii="Times New Roman" w:eastAsia="Times New Roman" w:hAnsi="Times New Roman" w:cs="Times New Roman"/>
-          <w:iCs/>
+        <w:t xml:space="preserve">, Bryan. </w:t>
+      </w:r>
+      <w:r>
+        <w:rPr>
+          <w:rFonts w:ascii="Times New Roman" w:eastAsia="Times New Roman" w:hAnsi="Times New Roman" w:cs="Times New Roman"/>
+          <w:i/>
           <w:color w:val="000000" w:themeColor="text1"/>
           <w:sz w:val="20"/>
           <w:szCs w:val="20"/>
         </w:rPr>
+        <w:t>GIS 5571: Lab 1</w:t>
+      </w:r>
+      <w:r>
+        <w:rPr>
+          <w:rFonts w:ascii="Times New Roman" w:eastAsia="Times New Roman" w:hAnsi="Times New Roman" w:cs="Times New Roman"/>
+          <w:iCs/>
+          <w:color w:val="000000" w:themeColor="text1"/>
+          <w:sz w:val="20"/>
+          <w:szCs w:val="20"/>
+        </w:rPr>
         <w:t xml:space="preserve">. 2022. </w:t>
       </w:r>
     </w:p>
@@ -3511,7 +4253,7 @@
           <w:b/>
         </w:rPr>
       </w:pPr>
-      <w:hyperlink r:id="rId20" w:history="1">
+      <w:hyperlink r:id="rId27" w:history="1">
         <w:r>
           <w:rPr>
             <w:rStyle w:val="Hyperlink"/>
@@ -3542,6 +4284,166 @@
           <w:color w:val="D0CECE"/>
           <w:sz w:val="20"/>
           <w:szCs w:val="20"/>
+        </w:rPr>
+      </w:pPr>
+    </w:p>
+    <w:p>
+      <w:pPr>
+        <w:rPr>
+          <w:rFonts w:ascii="Times New Roman" w:eastAsia="Times New Roman" w:hAnsi="Times New Roman" w:cs="Times New Roman"/>
+          <w:b/>
+        </w:rPr>
+      </w:pPr>
+    </w:p>
+    <w:p>
+      <w:pPr>
+        <w:rPr>
+          <w:rFonts w:ascii="Times New Roman" w:eastAsia="Times New Roman" w:hAnsi="Times New Roman" w:cs="Times New Roman"/>
+          <w:b/>
+        </w:rPr>
+      </w:pPr>
+    </w:p>
+    <w:p>
+      <w:pPr>
+        <w:rPr>
+          <w:rFonts w:ascii="Times New Roman" w:eastAsia="Times New Roman" w:hAnsi="Times New Roman" w:cs="Times New Roman"/>
+          <w:b/>
+        </w:rPr>
+      </w:pPr>
+    </w:p>
+    <w:p>
+      <w:pPr>
+        <w:rPr>
+          <w:rFonts w:ascii="Times New Roman" w:eastAsia="Times New Roman" w:hAnsi="Times New Roman" w:cs="Times New Roman"/>
+          <w:b/>
+        </w:rPr>
+      </w:pPr>
+    </w:p>
+    <w:p>
+      <w:pPr>
+        <w:rPr>
+          <w:rFonts w:ascii="Times New Roman" w:eastAsia="Times New Roman" w:hAnsi="Times New Roman" w:cs="Times New Roman"/>
+          <w:b/>
+        </w:rPr>
+      </w:pPr>
+    </w:p>
+    <w:p>
+      <w:pPr>
+        <w:rPr>
+          <w:rFonts w:ascii="Times New Roman" w:eastAsia="Times New Roman" w:hAnsi="Times New Roman" w:cs="Times New Roman"/>
+          <w:b/>
+        </w:rPr>
+      </w:pPr>
+    </w:p>
+    <w:p>
+      <w:pPr>
+        <w:rPr>
+          <w:rFonts w:ascii="Times New Roman" w:eastAsia="Times New Roman" w:hAnsi="Times New Roman" w:cs="Times New Roman"/>
+          <w:b/>
+        </w:rPr>
+      </w:pPr>
+    </w:p>
+    <w:p>
+      <w:pPr>
+        <w:rPr>
+          <w:rFonts w:ascii="Times New Roman" w:eastAsia="Times New Roman" w:hAnsi="Times New Roman" w:cs="Times New Roman"/>
+          <w:b/>
+        </w:rPr>
+      </w:pPr>
+    </w:p>
+    <w:p>
+      <w:pPr>
+        <w:rPr>
+          <w:rFonts w:ascii="Times New Roman" w:eastAsia="Times New Roman" w:hAnsi="Times New Roman" w:cs="Times New Roman"/>
+          <w:b/>
+        </w:rPr>
+      </w:pPr>
+    </w:p>
+    <w:p>
+      <w:pPr>
+        <w:rPr>
+          <w:rFonts w:ascii="Times New Roman" w:eastAsia="Times New Roman" w:hAnsi="Times New Roman" w:cs="Times New Roman"/>
+          <w:b/>
+        </w:rPr>
+      </w:pPr>
+    </w:p>
+    <w:p>
+      <w:pPr>
+        <w:rPr>
+          <w:rFonts w:ascii="Times New Roman" w:eastAsia="Times New Roman" w:hAnsi="Times New Roman" w:cs="Times New Roman"/>
+          <w:b/>
+        </w:rPr>
+      </w:pPr>
+    </w:p>
+    <w:p>
+      <w:pPr>
+        <w:rPr>
+          <w:rFonts w:ascii="Times New Roman" w:eastAsia="Times New Roman" w:hAnsi="Times New Roman" w:cs="Times New Roman"/>
+          <w:b/>
+        </w:rPr>
+      </w:pPr>
+    </w:p>
+    <w:p>
+      <w:pPr>
+        <w:rPr>
+          <w:rFonts w:ascii="Times New Roman" w:eastAsia="Times New Roman" w:hAnsi="Times New Roman" w:cs="Times New Roman"/>
+          <w:b/>
+        </w:rPr>
+      </w:pPr>
+    </w:p>
+    <w:p>
+      <w:pPr>
+        <w:rPr>
+          <w:rFonts w:ascii="Times New Roman" w:eastAsia="Times New Roman" w:hAnsi="Times New Roman" w:cs="Times New Roman"/>
+          <w:b/>
+        </w:rPr>
+      </w:pPr>
+    </w:p>
+    <w:p>
+      <w:pPr>
+        <w:rPr>
+          <w:rFonts w:ascii="Times New Roman" w:eastAsia="Times New Roman" w:hAnsi="Times New Roman" w:cs="Times New Roman"/>
+          <w:b/>
+        </w:rPr>
+      </w:pPr>
+    </w:p>
+    <w:p>
+      <w:pPr>
+        <w:rPr>
+          <w:rFonts w:ascii="Times New Roman" w:eastAsia="Times New Roman" w:hAnsi="Times New Roman" w:cs="Times New Roman"/>
+          <w:b/>
+        </w:rPr>
+      </w:pPr>
+    </w:p>
+    <w:p>
+      <w:pPr>
+        <w:rPr>
+          <w:rFonts w:ascii="Times New Roman" w:eastAsia="Times New Roman" w:hAnsi="Times New Roman" w:cs="Times New Roman"/>
+          <w:b/>
+        </w:rPr>
+      </w:pPr>
+    </w:p>
+    <w:p>
+      <w:pPr>
+        <w:rPr>
+          <w:rFonts w:ascii="Times New Roman" w:eastAsia="Times New Roman" w:hAnsi="Times New Roman" w:cs="Times New Roman"/>
+          <w:b/>
+        </w:rPr>
+      </w:pPr>
+    </w:p>
+    <w:p>
+      <w:pPr>
+        <w:rPr>
+          <w:rFonts w:ascii="Times New Roman" w:eastAsia="Times New Roman" w:hAnsi="Times New Roman" w:cs="Times New Roman"/>
+          <w:b/>
+        </w:rPr>
+      </w:pPr>
+    </w:p>
+    <w:p>
+      <w:pPr>
+        <w:rPr>
+          <w:rFonts w:ascii="Times New Roman" w:eastAsia="Times New Roman" w:hAnsi="Times New Roman" w:cs="Times New Roman"/>
+          <w:b/>
         </w:rPr>
       </w:pPr>
     </w:p>
@@ -4034,7 +4936,6 @@
                 <w:b/>
                 <w:color w:val="000000"/>
               </w:rPr>
-              <w:lastRenderedPageBreak/>
               <w:t>Clarity of Content</w:t>
             </w:r>
           </w:p>

</xml_diff>